<commit_message>
Manual for Simulation Class and general tips
also made some small corrections to the traffic module manual doc
</commit_message>
<xml_diff>
--- a/info/Manual/Traffic Module.docx
+++ b/info/Manual/Traffic Module.docx
@@ -35,9 +35,73 @@
       </w:r>
     </w:p>
     <w:p>
-      <w:r>
-        <w:t xml:space="preserve"> This class is in navdb.py</w:t>
-      </w:r>
+      <w:pPr>
+        <w:pStyle w:val="ListParagraph"/>
+        <w:numPr>
+          <w:ilvl w:val="0"/>
+          <w:numId w:val="19"/>
+        </w:numPr>
+      </w:pPr>
+      <w:r>
+        <w:t>This class is in navdb.py</w:t>
+      </w:r>
+      <w:r>
+        <w:t xml:space="preserve">. </w:t>
+      </w:r>
+    </w:p>
+    <w:p>
+      <w:pPr>
+        <w:pStyle w:val="ListParagraph"/>
+        <w:numPr>
+          <w:ilvl w:val="0"/>
+          <w:numId w:val="19"/>
+        </w:numPr>
+      </w:pPr>
+      <w:r>
+        <w:t>It loads waypoint, fir, and airport data</w:t>
+      </w:r>
+    </w:p>
+    <w:p>
+      <w:pPr>
+        <w:pStyle w:val="ListParagraph"/>
+        <w:numPr>
+          <w:ilvl w:val="0"/>
+          <w:numId w:val="19"/>
+        </w:numPr>
+      </w:pPr>
+      <w:r>
+        <w:t>It provides functions to determine the index of airports/</w:t>
+      </w:r>
+      <w:proofErr w:type="spellStart"/>
+      <w:r>
+        <w:t>wpts</w:t>
+      </w:r>
+      <w:proofErr w:type="spellEnd"/>
+      <w:r>
+        <w:t xml:space="preserve"> given its name, and the index of the nearest airports/</w:t>
+      </w:r>
+      <w:proofErr w:type="spellStart"/>
+      <w:r>
+        <w:t>wpts</w:t>
+      </w:r>
+      <w:proofErr w:type="spellEnd"/>
+      <w:r>
+        <w:t xml:space="preserve"> given a </w:t>
+      </w:r>
+      <w:proofErr w:type="spellStart"/>
+      <w:r>
+        <w:t>lat</w:t>
+      </w:r>
+      <w:proofErr w:type="spellEnd"/>
+      <w:r>
+        <w:t>-long coordinate</w:t>
+      </w:r>
+    </w:p>
+    <w:p>
+      <w:pPr>
+        <w:pStyle w:val="ListParagraph"/>
+        <w:ind w:left="753"/>
+      </w:pPr>
     </w:p>
     <w:p>
       <w:pPr>
@@ -288,6 +352,7 @@
     </w:p>
     <w:p>
       <w:r>
+        <w:lastRenderedPageBreak/>
         <w:t xml:space="preserve">Outputs: </w:t>
       </w:r>
     </w:p>
@@ -307,14 +372,13 @@
       <w:pPr>
         <w:pStyle w:val="Heading2"/>
       </w:pPr>
-      <w:bookmarkStart w:id="12" w:name="OLE_LINK16"/>
-      <w:bookmarkStart w:id="13" w:name="OLE_LINK17"/>
-      <w:bookmarkStart w:id="14" w:name="OLE_LINK32"/>
-      <w:bookmarkStart w:id="15" w:name="OLE_LINK33"/>
-      <w:bookmarkStart w:id="16" w:name="OLE_LINK34"/>
+      <w:bookmarkStart w:id="12" w:name="OLE_LINK32"/>
+      <w:bookmarkStart w:id="13" w:name="OLE_LINK33"/>
+      <w:bookmarkStart w:id="14" w:name="OLE_LINK34"/>
+      <w:bookmarkStart w:id="15" w:name="OLE_LINK16"/>
+      <w:bookmarkStart w:id="16" w:name="OLE_LINK17"/>
       <w:proofErr w:type="spellStart"/>
       <w:r>
-        <w:lastRenderedPageBreak/>
         <w:t>getinear</w:t>
       </w:r>
       <w:proofErr w:type="spellEnd"/>
@@ -390,10 +454,10 @@
           <w:numId w:val="10"/>
         </w:numPr>
       </w:pPr>
-      <w:bookmarkStart w:id="17" w:name="OLE_LINK22"/>
-      <w:bookmarkStart w:id="18" w:name="OLE_LINK23"/>
-      <w:bookmarkStart w:id="19" w:name="OLE_LINK39"/>
-      <w:bookmarkStart w:id="20" w:name="OLE_LINK40"/>
+      <w:bookmarkStart w:id="17" w:name="OLE_LINK39"/>
+      <w:bookmarkStart w:id="18" w:name="OLE_LINK40"/>
+      <w:bookmarkStart w:id="19" w:name="OLE_LINK22"/>
+      <w:bookmarkStart w:id="20" w:name="OLE_LINK23"/>
       <w:proofErr w:type="spellStart"/>
       <w:r>
         <w:t>wlat</w:t>
@@ -420,8 +484,8 @@
         <w:t>(array of floats, longitude of waypoints/airports, degrees)</w:t>
       </w:r>
     </w:p>
-    <w:bookmarkEnd w:id="19"/>
-    <w:bookmarkEnd w:id="20"/>
+    <w:bookmarkEnd w:id="17"/>
+    <w:bookmarkEnd w:id="18"/>
     <w:p>
       <w:pPr>
         <w:pStyle w:val="ListParagraph"/>
@@ -463,16 +527,16 @@
         <w:t>index of nearest waypoint/airport</w:t>
       </w:r>
     </w:p>
+    <w:bookmarkEnd w:id="12"/>
+    <w:bookmarkEnd w:id="13"/>
     <w:bookmarkEnd w:id="14"/>
-    <w:bookmarkEnd w:id="15"/>
-    <w:bookmarkEnd w:id="16"/>
-    <w:p>
-      <w:pPr>
-        <w:pStyle w:val="ListParagraph"/>
-      </w:pPr>
-    </w:p>
-    <w:bookmarkEnd w:id="17"/>
-    <w:bookmarkEnd w:id="18"/>
+    <w:p>
+      <w:pPr>
+        <w:pStyle w:val="ListParagraph"/>
+      </w:pPr>
+    </w:p>
+    <w:bookmarkEnd w:id="19"/>
+    <w:bookmarkEnd w:id="20"/>
     <w:p>
       <w:pPr>
         <w:pStyle w:val="Heading2"/>
@@ -566,8 +630,8 @@
         <w:t>index of nearest waypoint</w:t>
       </w:r>
     </w:p>
-    <w:bookmarkEnd w:id="12"/>
-    <w:bookmarkEnd w:id="13"/>
+    <w:bookmarkEnd w:id="15"/>
+    <w:bookmarkEnd w:id="16"/>
     <w:p/>
     <w:p>
       <w:pPr>
@@ -682,6 +746,7 @@
       </w:pPr>
       <w:proofErr w:type="spellStart"/>
       <w:r>
+        <w:lastRenderedPageBreak/>
         <w:t>get</w:t>
       </w:r>
       <w:r>
@@ -742,7 +807,6 @@
       <w:bookmarkStart w:id="28" w:name="OLE_LINK38"/>
       <w:proofErr w:type="spellStart"/>
       <w:r>
-        <w:lastRenderedPageBreak/>
         <w:t>wlat</w:t>
       </w:r>
       <w:proofErr w:type="spellEnd"/>
@@ -845,10 +909,10 @@
       <w:pPr>
         <w:pStyle w:val="Heading2"/>
       </w:pPr>
-      <w:bookmarkStart w:id="29" w:name="OLE_LINK28"/>
-      <w:bookmarkStart w:id="30" w:name="OLE_LINK29"/>
-      <w:bookmarkStart w:id="31" w:name="OLE_LINK35"/>
-      <w:bookmarkStart w:id="32" w:name="OLE_LINK36"/>
+      <w:bookmarkStart w:id="29" w:name="OLE_LINK35"/>
+      <w:bookmarkStart w:id="30" w:name="OLE_LINK36"/>
+      <w:bookmarkStart w:id="31" w:name="OLE_LINK28"/>
+      <w:bookmarkStart w:id="32" w:name="OLE_LINK29"/>
       <w:proofErr w:type="spellStart"/>
       <w:r>
         <w:t>getwpinside</w:t>
@@ -949,8 +1013,8 @@
         <w:t>list containing the indexes of the waypoints that are inside the specified box</w:t>
       </w:r>
     </w:p>
-    <w:bookmarkEnd w:id="31"/>
-    <w:bookmarkEnd w:id="32"/>
+    <w:bookmarkEnd w:id="29"/>
+    <w:bookmarkEnd w:id="30"/>
     <w:p/>
     <w:p>
       <w:pPr>
@@ -1055,8 +1119,8 @@
       <w:r>
         <w:t>list containing the indexes of the airports that are inside the specified box</w:t>
       </w:r>
-      <w:bookmarkEnd w:id="29"/>
-      <w:bookmarkEnd w:id="30"/>
+      <w:bookmarkEnd w:id="31"/>
+      <w:bookmarkEnd w:id="32"/>
     </w:p>
     <w:p>
       <w:pPr>
@@ -1948,6 +2012,119 @@
     </w:lvl>
   </w:abstractNum>
   <w:abstractNum w:abstractNumId="10">
+    <w:nsid w:val="4A6410BB"/>
+    <w:multiLevelType w:val="hybridMultilevel"/>
+    <w:tmpl w:val="08DA151A"/>
+    <w:lvl w:ilvl="0" w:tplc="04090001">
+      <w:start w:val="1"/>
+      <w:numFmt w:val="bullet"/>
+      <w:lvlText w:val=""/>
+      <w:lvlJc w:val="left"/>
+      <w:pPr>
+        <w:ind w:left="753" w:hanging="360"/>
+      </w:pPr>
+      <w:rPr>
+        <w:rFonts w:ascii="Symbol" w:hAnsi="Symbol" w:hint="default"/>
+      </w:rPr>
+    </w:lvl>
+    <w:lvl w:ilvl="1" w:tplc="04090003" w:tentative="1">
+      <w:start w:val="1"/>
+      <w:numFmt w:val="bullet"/>
+      <w:lvlText w:val="o"/>
+      <w:lvlJc w:val="left"/>
+      <w:pPr>
+        <w:ind w:left="1473" w:hanging="360"/>
+      </w:pPr>
+      <w:rPr>
+        <w:rFonts w:ascii="Courier New" w:hAnsi="Courier New" w:cs="Courier New" w:hint="default"/>
+      </w:rPr>
+    </w:lvl>
+    <w:lvl w:ilvl="2" w:tplc="04090005" w:tentative="1">
+      <w:start w:val="1"/>
+      <w:numFmt w:val="bullet"/>
+      <w:lvlText w:val=""/>
+      <w:lvlJc w:val="left"/>
+      <w:pPr>
+        <w:ind w:left="2193" w:hanging="360"/>
+      </w:pPr>
+      <w:rPr>
+        <w:rFonts w:ascii="Wingdings" w:hAnsi="Wingdings" w:hint="default"/>
+      </w:rPr>
+    </w:lvl>
+    <w:lvl w:ilvl="3" w:tplc="04090001" w:tentative="1">
+      <w:start w:val="1"/>
+      <w:numFmt w:val="bullet"/>
+      <w:lvlText w:val=""/>
+      <w:lvlJc w:val="left"/>
+      <w:pPr>
+        <w:ind w:left="2913" w:hanging="360"/>
+      </w:pPr>
+      <w:rPr>
+        <w:rFonts w:ascii="Symbol" w:hAnsi="Symbol" w:hint="default"/>
+      </w:rPr>
+    </w:lvl>
+    <w:lvl w:ilvl="4" w:tplc="04090003" w:tentative="1">
+      <w:start w:val="1"/>
+      <w:numFmt w:val="bullet"/>
+      <w:lvlText w:val="o"/>
+      <w:lvlJc w:val="left"/>
+      <w:pPr>
+        <w:ind w:left="3633" w:hanging="360"/>
+      </w:pPr>
+      <w:rPr>
+        <w:rFonts w:ascii="Courier New" w:hAnsi="Courier New" w:cs="Courier New" w:hint="default"/>
+      </w:rPr>
+    </w:lvl>
+    <w:lvl w:ilvl="5" w:tplc="04090005" w:tentative="1">
+      <w:start w:val="1"/>
+      <w:numFmt w:val="bullet"/>
+      <w:lvlText w:val=""/>
+      <w:lvlJc w:val="left"/>
+      <w:pPr>
+        <w:ind w:left="4353" w:hanging="360"/>
+      </w:pPr>
+      <w:rPr>
+        <w:rFonts w:ascii="Wingdings" w:hAnsi="Wingdings" w:hint="default"/>
+      </w:rPr>
+    </w:lvl>
+    <w:lvl w:ilvl="6" w:tplc="04090001" w:tentative="1">
+      <w:start w:val="1"/>
+      <w:numFmt w:val="bullet"/>
+      <w:lvlText w:val=""/>
+      <w:lvlJc w:val="left"/>
+      <w:pPr>
+        <w:ind w:left="5073" w:hanging="360"/>
+      </w:pPr>
+      <w:rPr>
+        <w:rFonts w:ascii="Symbol" w:hAnsi="Symbol" w:hint="default"/>
+      </w:rPr>
+    </w:lvl>
+    <w:lvl w:ilvl="7" w:tplc="04090003" w:tentative="1">
+      <w:start w:val="1"/>
+      <w:numFmt w:val="bullet"/>
+      <w:lvlText w:val="o"/>
+      <w:lvlJc w:val="left"/>
+      <w:pPr>
+        <w:ind w:left="5793" w:hanging="360"/>
+      </w:pPr>
+      <w:rPr>
+        <w:rFonts w:ascii="Courier New" w:hAnsi="Courier New" w:cs="Courier New" w:hint="default"/>
+      </w:rPr>
+    </w:lvl>
+    <w:lvl w:ilvl="8" w:tplc="04090005" w:tentative="1">
+      <w:start w:val="1"/>
+      <w:numFmt w:val="bullet"/>
+      <w:lvlText w:val=""/>
+      <w:lvlJc w:val="left"/>
+      <w:pPr>
+        <w:ind w:left="6513" w:hanging="360"/>
+      </w:pPr>
+      <w:rPr>
+        <w:rFonts w:ascii="Wingdings" w:hAnsi="Wingdings" w:hint="default"/>
+      </w:rPr>
+    </w:lvl>
+  </w:abstractNum>
+  <w:abstractNum w:abstractNumId="11">
     <w:nsid w:val="4AD935DF"/>
     <w:multiLevelType w:val="hybridMultilevel"/>
     <w:tmpl w:val="C31C8138"/>
@@ -2033,7 +2210,7 @@
       </w:pPr>
     </w:lvl>
   </w:abstractNum>
-  <w:abstractNum w:abstractNumId="11">
+  <w:abstractNum w:abstractNumId="12">
     <w:nsid w:val="5270498F"/>
     <w:multiLevelType w:val="hybridMultilevel"/>
     <w:tmpl w:val="ADA05E88"/>
@@ -2119,7 +2296,7 @@
       </w:pPr>
     </w:lvl>
   </w:abstractNum>
-  <w:abstractNum w:abstractNumId="12">
+  <w:abstractNum w:abstractNumId="13">
     <w:nsid w:val="529023C1"/>
     <w:multiLevelType w:val="hybridMultilevel"/>
     <w:tmpl w:val="995A87C2"/>
@@ -2205,7 +2382,7 @@
       </w:pPr>
     </w:lvl>
   </w:abstractNum>
-  <w:abstractNum w:abstractNumId="13">
+  <w:abstractNum w:abstractNumId="14">
     <w:nsid w:val="57A76137"/>
     <w:multiLevelType w:val="hybridMultilevel"/>
     <w:tmpl w:val="787EE336"/>
@@ -2291,7 +2468,7 @@
       </w:pPr>
     </w:lvl>
   </w:abstractNum>
-  <w:abstractNum w:abstractNumId="14">
+  <w:abstractNum w:abstractNumId="15">
     <w:nsid w:val="5F994E35"/>
     <w:multiLevelType w:val="hybridMultilevel"/>
     <w:tmpl w:val="557A7EBA"/>
@@ -2380,7 +2557,7 @@
       </w:pPr>
     </w:lvl>
   </w:abstractNum>
-  <w:abstractNum w:abstractNumId="15">
+  <w:abstractNum w:abstractNumId="16">
     <w:nsid w:val="63F87CDF"/>
     <w:multiLevelType w:val="hybridMultilevel"/>
     <w:tmpl w:val="C31C8138"/>
@@ -2466,7 +2643,7 @@
       </w:pPr>
     </w:lvl>
   </w:abstractNum>
-  <w:abstractNum w:abstractNumId="16">
+  <w:abstractNum w:abstractNumId="17">
     <w:nsid w:val="726132A8"/>
     <w:multiLevelType w:val="hybridMultilevel"/>
     <w:tmpl w:val="995A87C2"/>
@@ -2552,7 +2729,7 @@
       </w:pPr>
     </w:lvl>
   </w:abstractNum>
-  <w:abstractNum w:abstractNumId="17">
+  <w:abstractNum w:abstractNumId="18">
     <w:nsid w:val="77EB3346"/>
     <w:multiLevelType w:val="hybridMultilevel"/>
     <w:tmpl w:val="851E40BC"/>
@@ -2645,16 +2822,16 @@
     <w:abstractNumId w:val="3"/>
   </w:num>
   <w:num w:numId="3">
-    <w:abstractNumId w:val="14"/>
+    <w:abstractNumId w:val="15"/>
   </w:num>
   <w:num w:numId="4">
     <w:abstractNumId w:val="1"/>
   </w:num>
   <w:num w:numId="5">
-    <w:abstractNumId w:val="13"/>
+    <w:abstractNumId w:val="14"/>
   </w:num>
   <w:num w:numId="6">
-    <w:abstractNumId w:val="11"/>
+    <w:abstractNumId w:val="12"/>
   </w:num>
   <w:num w:numId="7">
     <w:abstractNumId w:val="7"/>
@@ -2663,34 +2840,37 @@
     <w:abstractNumId w:val="6"/>
   </w:num>
   <w:num w:numId="9">
-    <w:abstractNumId w:val="10"/>
+    <w:abstractNumId w:val="11"/>
   </w:num>
   <w:num w:numId="10">
     <w:abstractNumId w:val="0"/>
   </w:num>
   <w:num w:numId="11">
-    <w:abstractNumId w:val="17"/>
+    <w:abstractNumId w:val="18"/>
   </w:num>
   <w:num w:numId="12">
     <w:abstractNumId w:val="8"/>
   </w:num>
   <w:num w:numId="13">
-    <w:abstractNumId w:val="15"/>
+    <w:abstractNumId w:val="16"/>
   </w:num>
   <w:num w:numId="14">
     <w:abstractNumId w:val="9"/>
   </w:num>
   <w:num w:numId="15">
-    <w:abstractNumId w:val="12"/>
+    <w:abstractNumId w:val="13"/>
   </w:num>
   <w:num w:numId="16">
-    <w:abstractNumId w:val="16"/>
+    <w:abstractNumId w:val="17"/>
   </w:num>
   <w:num w:numId="17">
     <w:abstractNumId w:val="5"/>
   </w:num>
   <w:num w:numId="18">
     <w:abstractNumId w:val="4"/>
+  </w:num>
+  <w:num w:numId="19">
+    <w:abstractNumId w:val="10"/>
   </w:num>
 </w:numbering>
 </file>

</xml_diff>